<commit_message>
add rdf to tensor section
</commit_message>
<xml_diff>
--- a/chapter2.docx
+++ b/chapter2.docx
@@ -36,7 +36,43 @@
         <w:rPr>
           <w:lang w:val="en-US"/>
         </w:rPr>
-        <w:t xml:space="preserve">(Sec. \ref{sec:preliminaries:semanticweb}) before I delve into \textbf{Tentris} </w:t>
+        <w:t>(Sec. \ref{</w:t>
+      </w:r>
+      <w:proofErr w:type="spellStart"/>
+      <w:proofErr w:type="gramStart"/>
+      <w:r>
+        <w:rPr>
+          <w:lang w:val="en-US"/>
+        </w:rPr>
+        <w:t>sec:preliminaries</w:t>
+      </w:r>
+      <w:proofErr w:type="gramEnd"/>
+      <w:r>
+        <w:rPr>
+          <w:lang w:val="en-US"/>
+        </w:rPr>
+        <w:t>:semanticweb</w:t>
+      </w:r>
+      <w:proofErr w:type="spellEnd"/>
+      <w:r>
+        <w:rPr>
+          <w:lang w:val="en-US"/>
+        </w:rPr>
+        <w:t>}) before I delve into \</w:t>
+      </w:r>
+      <w:proofErr w:type="spellStart"/>
+      <w:r>
+        <w:rPr>
+          <w:lang w:val="en-US"/>
+        </w:rPr>
+        <w:t>textbf</w:t>
+      </w:r>
+      <w:proofErr w:type="spellEnd"/>
+      <w:r>
+        <w:rPr>
+          <w:lang w:val="en-US"/>
+        </w:rPr>
+        <w:t xml:space="preserve">{Tentris} </w:t>
       </w:r>
       <w:r>
         <w:rPr>
@@ -48,7 +84,21 @@
         <w:rPr>
           <w:lang w:val="en-US"/>
         </w:rPr>
-        <w:t xml:space="preserve"> in section \ref{sec:preliminaries:tentris}. An RDF triple store based on Tensor arithmetic. I describe its main principle and implementation in a nutshell. Primarily, I focus on its indexing data structure</w:t>
+        <w:t xml:space="preserve"> in section \ref{</w:t>
+      </w:r>
+      <w:proofErr w:type="spellStart"/>
+      <w:r>
+        <w:rPr>
+          <w:lang w:val="en-US"/>
+        </w:rPr>
+        <w:t>sec:preliminaries:tentris</w:t>
+      </w:r>
+      <w:proofErr w:type="spellEnd"/>
+      <w:r>
+        <w:rPr>
+          <w:lang w:val="en-US"/>
+        </w:rPr>
+        <w:t>}. An RDF triple store based on Tensor arithmetic. I describe its main principle and implementation in a nutshell. Primarily, I focus on its indexing data structure</w:t>
       </w:r>
       <w:r>
         <w:rPr>
@@ -60,7 +110,21 @@
         <w:rPr>
           <w:lang w:val="en-US"/>
         </w:rPr>
-        <w:t xml:space="preserve"> Hypertrie.</w:t>
+        <w:t xml:space="preserve"> </w:t>
+      </w:r>
+      <w:proofErr w:type="spellStart"/>
+      <w:r>
+        <w:rPr>
+          <w:lang w:val="en-US"/>
+        </w:rPr>
+        <w:t>Hypertrie</w:t>
+      </w:r>
+      <w:proofErr w:type="spellEnd"/>
+      <w:r>
+        <w:rPr>
+          <w:lang w:val="en-US"/>
+        </w:rPr>
+        <w:t>.</w:t>
       </w:r>
     </w:p>
     <w:p>
@@ -111,7 +175,21 @@
         <w:rPr>
           <w:lang w:val="en-US"/>
         </w:rPr>
-        <w:t>﻿The Resource Description Framework (RDF) is part of the W3C standard to define the web of data \cite{rdfonline}.</w:t>
+        <w:t>﻿The Resource Description Framework (RDF) is part of the W3C standard to define the web of data \cite{</w:t>
+      </w:r>
+      <w:proofErr w:type="spellStart"/>
+      <w:r>
+        <w:rPr>
+          <w:lang w:val="en-US"/>
+        </w:rPr>
+        <w:t>rdfonline</w:t>
+      </w:r>
+      <w:proofErr w:type="spellEnd"/>
+      <w:r>
+        <w:rPr>
+          <w:lang w:val="en-US"/>
+        </w:rPr>
+        <w:t>}.</w:t>
       </w:r>
       <w:r>
         <w:rPr>
@@ -141,7 +219,21 @@
         <w:rPr>
           <w:lang w:val="en-US"/>
         </w:rPr>
-        <w:t xml:space="preserve"> article,  list of invoices, etc.), RDF identifies them uniformly as </w:t>
+        <w:t xml:space="preserve"> </w:t>
+      </w:r>
+      <w:proofErr w:type="gramStart"/>
+      <w:r>
+        <w:rPr>
+          <w:lang w:val="en-US"/>
+        </w:rPr>
+        <w:t>article,  list</w:t>
+      </w:r>
+      <w:proofErr w:type="gramEnd"/>
+      <w:r>
+        <w:rPr>
+          <w:lang w:val="en-US"/>
+        </w:rPr>
+        <w:t xml:space="preserve"> of invoices, etc.), RDF identifies them uniformly as </w:t>
       </w:r>
       <w:r>
         <w:rPr>
@@ -306,6 +398,220 @@
           <w:lang w:val="en-GB"/>
         </w:rPr>
       </w:pPr>
+    </w:p>
+    <w:p>
+      <w:pPr>
+        <w:autoSpaceDE w:val="0"/>
+        <w:autoSpaceDN w:val="0"/>
+        <w:adjustRightInd w:val="0"/>
+        <w:rPr>
+          <w:rFonts w:ascii="Ü~ãâ˛" w:hAnsi="Ü~ãâ˛" w:cs="Ü~ãâ˛"/>
+          <w:lang w:val="en-GB"/>
+        </w:rPr>
+      </w:pPr>
+    </w:p>
+    <w:p>
+      <w:pPr>
+        <w:autoSpaceDE w:val="0"/>
+        <w:autoSpaceDN w:val="0"/>
+        <w:adjustRightInd w:val="0"/>
+        <w:rPr>
+          <w:rFonts w:ascii="Ü~ãâ˛" w:hAnsi="Ü~ãâ˛" w:cs="Ü~ãâ˛"/>
+          <w:lang w:val="en-GB"/>
+        </w:rPr>
+      </w:pPr>
+      <w:r>
+        <w:rPr>
+          <w:rFonts w:ascii="Ü~ãâ˛" w:hAnsi="Ü~ãâ˛" w:cs="Ü~ãâ˛"/>
+          <w:lang w:val="en-GB"/>
+        </w:rPr>
+        <w:t>﻿</w:t>
+      </w:r>
+    </w:p>
+    <w:p>
+      <w:pPr>
+        <w:autoSpaceDE w:val="0"/>
+        <w:autoSpaceDN w:val="0"/>
+        <w:adjustRightInd w:val="0"/>
+        <w:rPr>
+          <w:rFonts w:ascii="Ü~ãâ˛" w:hAnsi="Ü~ãâ˛" w:cs="Ü~ãâ˛"/>
+          <w:lang w:val="en-GB"/>
+        </w:rPr>
+      </w:pPr>
+      <w:r>
+        <w:rPr>
+          <w:rFonts w:ascii="Ü~ãâ˛" w:hAnsi="Ü~ãâ˛" w:cs="Ü~ãâ˛"/>
+          <w:lang w:val="en-GB"/>
+        </w:rPr>
+        <w:t>\</w:t>
+      </w:r>
+      <w:proofErr w:type="gramStart"/>
+      <w:r>
+        <w:rPr>
+          <w:rFonts w:ascii="Ü~ãâ˛" w:hAnsi="Ü~ãâ˛" w:cs="Ü~ãâ˛"/>
+          <w:lang w:val="en-GB"/>
+        </w:rPr>
+        <w:t>subsubsection{</w:t>
+      </w:r>
+      <w:proofErr w:type="gramEnd"/>
+      <w:r>
+        <w:rPr>
+          <w:rFonts w:ascii="Ü~ãâ˛" w:hAnsi="Ü~ãâ˛" w:cs="Ü~ãâ˛"/>
+          <w:lang w:val="en-GB"/>
+        </w:rPr>
+        <w:t>Triple Stores}</w:t>
+      </w:r>
+    </w:p>
+    <w:p>
+      <w:pPr>
+        <w:autoSpaceDE w:val="0"/>
+        <w:autoSpaceDN w:val="0"/>
+        <w:adjustRightInd w:val="0"/>
+        <w:rPr>
+          <w:rFonts w:ascii="Ü~ãâ˛" w:hAnsi="Ü~ãâ˛" w:cs="Ü~ãâ˛"/>
+          <w:lang w:val="en-US"/>
+        </w:rPr>
+      </w:pPr>
+      <w:r>
+        <w:rPr>
+          <w:rFonts w:ascii="Ü~ãâ˛" w:hAnsi="Ü~ãâ˛" w:cs="Ü~ãâ˛"/>
+          <w:lang w:val="en-GB"/>
+        </w:rPr>
+        <w:t>\</w:t>
+      </w:r>
+      <w:proofErr w:type="spellStart"/>
+      <w:proofErr w:type="gramStart"/>
+      <w:r>
+        <w:rPr>
+          <w:rFonts w:ascii="Ü~ãâ˛" w:hAnsi="Ü~ãâ˛" w:cs="Ü~ãâ˛"/>
+          <w:lang w:val="en-GB"/>
+        </w:rPr>
+        <w:t>textit</w:t>
+      </w:r>
+      <w:proofErr w:type="spellEnd"/>
+      <w:r>
+        <w:rPr>
+          <w:rFonts w:ascii="Ü~ãâ˛" w:hAnsi="Ü~ãâ˛" w:cs="Ü~ãâ˛"/>
+          <w:lang w:val="en-GB"/>
+        </w:rPr>
+        <w:t>{</w:t>
+      </w:r>
+      <w:proofErr w:type="gramEnd"/>
+      <w:r>
+        <w:rPr>
+          <w:rFonts w:ascii="Ü~ãâ˛" w:hAnsi="Ü~ãâ˛" w:cs="Ü~ãâ˛"/>
+          <w:lang w:val="en-GB"/>
+        </w:rPr>
+        <w:t>Triple Stores} are a special kind of data management systems designed to store RDF triple data. It can store one or more RDF graphs. Generally, triple stores provide a standard interface to enable performing queries and other semantic operations on the stored RDF triples through a query language such as SPARQL.</w:t>
+      </w:r>
+    </w:p>
+    <w:p>
+      <w:pPr>
+        <w:autoSpaceDE w:val="0"/>
+        <w:autoSpaceDN w:val="0"/>
+        <w:adjustRightInd w:val="0"/>
+        <w:rPr>
+          <w:rFonts w:ascii="Ü~ãâ˛" w:hAnsi="Ü~ãâ˛" w:cs="Ü~ãâ˛"/>
+          <w:lang w:val="en-US"/>
+        </w:rPr>
+      </w:pPr>
+    </w:p>
+    <w:p>
+      <w:pPr>
+        <w:autoSpaceDE w:val="0"/>
+        <w:autoSpaceDN w:val="0"/>
+        <w:adjustRightInd w:val="0"/>
+        <w:rPr>
+          <w:rFonts w:ascii="Ü~ãâ˛" w:hAnsi="Ü~ãâ˛" w:cs="Ü~ãâ˛"/>
+          <w:lang w:val="en-US"/>
+        </w:rPr>
+      </w:pPr>
+    </w:p>
+    <w:p>
+      <w:pPr>
+        <w:autoSpaceDE w:val="0"/>
+        <w:autoSpaceDN w:val="0"/>
+        <w:adjustRightInd w:val="0"/>
+        <w:rPr>
+          <w:rFonts w:ascii="Ü~ãâ˛" w:hAnsi="Ü~ãâ˛" w:cs="Ü~ãâ˛"/>
+          <w:lang w:val="en-US"/>
+        </w:rPr>
+      </w:pPr>
+      <w:r>
+        <w:rPr>
+          <w:rFonts w:ascii="Ü~ãâ˛" w:hAnsi="Ü~ãâ˛" w:cs="Ü~ãâ˛"/>
+          <w:lang w:val="en-US"/>
+        </w:rPr>
+        <w:t>Tensor Algebra</w:t>
+      </w:r>
+    </w:p>
+    <w:p>
+      <w:pPr>
+        <w:autoSpaceDE w:val="0"/>
+        <w:autoSpaceDN w:val="0"/>
+        <w:adjustRightInd w:val="0"/>
+        <w:rPr>
+          <w:rFonts w:ascii="Ü~ãâ˛" w:hAnsi="Ü~ãâ˛" w:cs="Ü~ãâ˛"/>
+          <w:lang w:val="en-US"/>
+        </w:rPr>
+      </w:pPr>
+    </w:p>
+    <w:p>
+      <w:pPr>
+        <w:autoSpaceDE w:val="0"/>
+        <w:autoSpaceDN w:val="0"/>
+        <w:adjustRightInd w:val="0"/>
+        <w:rPr>
+          <w:rFonts w:ascii="Ü∆Õ¬˛" w:hAnsi="Ü∆Õ¬˛" w:cs="Ü∆Õ¬˛"/>
+          <w:lang w:val="en-GB"/>
+        </w:rPr>
+      </w:pPr>
+      <w:r>
+        <w:rPr>
+          <w:rFonts w:ascii="Ü~ãâ˛" w:hAnsi="Ü~ãâ˛" w:cs="Ü~ãâ˛"/>
+          <w:lang w:val="en-US"/>
+        </w:rPr>
+        <w:t xml:space="preserve">In mathematics, the term Tensor holds an abstract meaning. According to [], Tensors are </w:t>
+      </w:r>
+      <w:r>
+        <w:rPr>
+          <w:rFonts w:ascii="Ü∆Õ¬˛" w:hAnsi="Ü∆Õ¬˛" w:cs="Ü∆Õ¬˛"/>
+          <w:lang w:val="en-GB"/>
+        </w:rPr>
+        <w:t>“objects with many indices that transform in a specific way under a change of</w:t>
+      </w:r>
+    </w:p>
+    <w:p>
+      <w:pPr>
+        <w:autoSpaceDE w:val="0"/>
+        <w:autoSpaceDN w:val="0"/>
+        <w:adjustRightInd w:val="0"/>
+        <w:rPr>
+          <w:rFonts w:ascii="Ü~ãâ˛" w:hAnsi="Ü~ãâ˛" w:cs="Ü~ãâ˛"/>
+          <w:lang w:val="en-US"/>
+        </w:rPr>
+      </w:pPr>
+      <w:r>
+        <w:rPr>
+          <w:rFonts w:ascii="Ü∆Õ¬˛" w:hAnsi="Ü∆Õ¬˛" w:cs="Ü∆Õ¬˛"/>
+          <w:lang w:val="en-GB"/>
+        </w:rPr>
+        <w:t>B</w:t>
+      </w:r>
+      <w:r>
+        <w:rPr>
+          <w:rFonts w:ascii="Ü∆Õ¬˛" w:hAnsi="Ü∆Õ¬˛" w:cs="Ü∆Õ¬˛"/>
+          <w:lang w:val="en-GB"/>
+        </w:rPr>
+        <w:t>asis</w:t>
+      </w:r>
+      <w:r>
+        <w:rPr>
+          <w:rFonts w:ascii="Ü∆Õ¬˛" w:hAnsi="Ü∆Õ¬˛" w:cs="Ü∆Õ¬˛"/>
+          <w:lang w:val="en-GB"/>
+        </w:rPr>
+        <w:t>”.</w:t>
+      </w:r>
     </w:p>
     <w:p>
       <w:pPr>

</xml_diff>

<commit_message>
Adding a trie tensor section
</commit_message>
<xml_diff>
--- a/chapter2.docx
+++ b/chapter2.docx
@@ -12,119 +12,7 @@
         <w:rPr>
           <w:lang w:val="en-US"/>
         </w:rPr>
-        <w:t xml:space="preserve">﻿In the second part, I give an overview </w:t>
-      </w:r>
-      <w:r>
-        <w:rPr>
-          <w:lang w:val="en-US"/>
-        </w:rPr>
-        <w:t>of</w:t>
-      </w:r>
-      <w:r>
-        <w:rPr>
-          <w:lang w:val="en-US"/>
-        </w:rPr>
-        <w:t xml:space="preserve"> the semantic web</w:t>
-      </w:r>
-      <w:r>
-        <w:rPr>
-          <w:lang w:val="en-US"/>
-        </w:rPr>
-        <w:t xml:space="preserve"> </w:t>
-      </w:r>
-      <w:r>
-        <w:rPr>
-          <w:lang w:val="en-US"/>
-        </w:rPr>
-        <w:t>(Sec. \ref{</w:t>
-      </w:r>
-      <w:proofErr w:type="spellStart"/>
-      <w:proofErr w:type="gramStart"/>
-      <w:r>
-        <w:rPr>
-          <w:lang w:val="en-US"/>
-        </w:rPr>
-        <w:t>sec:preliminaries</w:t>
-      </w:r>
-      <w:proofErr w:type="gramEnd"/>
-      <w:r>
-        <w:rPr>
-          <w:lang w:val="en-US"/>
-        </w:rPr>
-        <w:t>:semanticweb</w:t>
-      </w:r>
-      <w:proofErr w:type="spellEnd"/>
-      <w:r>
-        <w:rPr>
-          <w:lang w:val="en-US"/>
-        </w:rPr>
-        <w:t>}) before I delve into \</w:t>
-      </w:r>
-      <w:proofErr w:type="spellStart"/>
-      <w:r>
-        <w:rPr>
-          <w:lang w:val="en-US"/>
-        </w:rPr>
-        <w:t>textbf</w:t>
-      </w:r>
-      <w:proofErr w:type="spellEnd"/>
-      <w:r>
-        <w:rPr>
-          <w:lang w:val="en-US"/>
-        </w:rPr>
-        <w:t xml:space="preserve">{Tentris} </w:t>
-      </w:r>
-      <w:r>
-        <w:rPr>
-          <w:lang w:val="en-US"/>
-        </w:rPr>
-        <w:t>Triple store</w:t>
-      </w:r>
-      <w:r>
-        <w:rPr>
-          <w:lang w:val="en-US"/>
-        </w:rPr>
-        <w:t xml:space="preserve"> in section \ref{</w:t>
-      </w:r>
-      <w:proofErr w:type="spellStart"/>
-      <w:r>
-        <w:rPr>
-          <w:lang w:val="en-US"/>
-        </w:rPr>
-        <w:t>sec:preliminaries:tentris</w:t>
-      </w:r>
-      <w:proofErr w:type="spellEnd"/>
-      <w:r>
-        <w:rPr>
-          <w:lang w:val="en-US"/>
-        </w:rPr>
-        <w:t>}. An RDF triple store based on Tensor arithmetic. I describe its main principle and implementation in a nutshell. Primarily, I focus on its indexing data structure</w:t>
-      </w:r>
-      <w:r>
-        <w:rPr>
-          <w:lang w:val="en-US"/>
-        </w:rPr>
-        <w:t>,</w:t>
-      </w:r>
-      <w:r>
-        <w:rPr>
-          <w:lang w:val="en-US"/>
-        </w:rPr>
-        <w:t xml:space="preserve"> </w:t>
-      </w:r>
-      <w:proofErr w:type="spellStart"/>
-      <w:r>
-        <w:rPr>
-          <w:lang w:val="en-US"/>
-        </w:rPr>
         <w:t>Hypertrie</w:t>
-      </w:r>
-      <w:proofErr w:type="spellEnd"/>
-      <w:r>
-        <w:rPr>
-          <w:lang w:val="en-US"/>
-        </w:rPr>
-        <w:t>.</w:t>
       </w:r>
     </w:p>
     <w:p>
@@ -140,11 +28,150 @@
           <w:lang w:val="en-US"/>
         </w:rPr>
       </w:pPr>
-      <w:r>
-        <w:rPr>
-          <w:lang w:val="en-US"/>
-        </w:rPr>
-        <w:t>Resource Description Framework</w:t>
+    </w:p>
+    <w:p>
+      <w:pPr>
+        <w:rPr>
+          <w:lang w:val="en-US"/>
+        </w:rPr>
+      </w:pPr>
+      <w:r>
+        <w:rPr>
+          <w:lang w:val="en-US"/>
+        </w:rPr>
+        <w:t xml:space="preserve">A fixed-depth </w:t>
+      </w:r>
+      <w:proofErr w:type="spellStart"/>
+      <w:r>
+        <w:rPr>
+          <w:lang w:val="en-US"/>
+        </w:rPr>
+        <w:t>Trie</w:t>
+      </w:r>
+      <w:proofErr w:type="spellEnd"/>
+      <w:r>
+        <w:rPr>
+          <w:lang w:val="en-US"/>
+        </w:rPr>
+        <w:t xml:space="preserve"> [Bra] </w:t>
+      </w:r>
+      <w:r>
+        <w:rPr>
+          <w:lang w:val="en-US"/>
+        </w:rPr>
+        <w:t xml:space="preserve">is seemed </w:t>
+      </w:r>
+      <w:r>
+        <w:rPr>
+          <w:lang w:val="en-US"/>
+        </w:rPr>
+        <w:t>to be a straightforward representation</w:t>
+      </w:r>
+      <w:r>
+        <w:rPr>
+          <w:lang w:val="en-US"/>
+        </w:rPr>
+        <w:t xml:space="preserve"> </w:t>
+      </w:r>
+      <w:r>
+        <w:rPr>
+          <w:lang w:val="en-US"/>
+        </w:rPr>
+        <w:t>for an</w:t>
+      </w:r>
+      <w:r>
+        <w:rPr>
+          <w:lang w:val="en-US"/>
+        </w:rPr>
+        <w:t xml:space="preserve"> RDF sparse tensor. </w:t>
+      </w:r>
+      <w:r>
+        <w:rPr>
+          <w:lang w:val="en-US"/>
+        </w:rPr>
+        <w:t xml:space="preserve">A </w:t>
+      </w:r>
+      <w:r>
+        <w:rPr>
+          <w:i/>
+          <w:iCs/>
+          <w:lang w:val="en-US"/>
+        </w:rPr>
+        <w:t>Tire</w:t>
+      </w:r>
+      <w:r>
+        <w:rPr>
+          <w:lang w:val="en-US"/>
+        </w:rPr>
+        <w:t xml:space="preserve"> is a data structure for holding sequences. </w:t>
+      </w:r>
+      <w:r>
+        <w:rPr>
+          <w:lang w:val="en-US"/>
+        </w:rPr>
+        <w:t>Concretely</w:t>
+      </w:r>
+      <w:r>
+        <w:rPr>
+          <w:lang w:val="en-US"/>
+        </w:rPr>
+        <w:t xml:space="preserve">, a </w:t>
+      </w:r>
+      <w:proofErr w:type="spellStart"/>
+      <w:r>
+        <w:rPr>
+          <w:lang w:val="en-US"/>
+        </w:rPr>
+        <w:t>trie</w:t>
+      </w:r>
+      <w:proofErr w:type="spellEnd"/>
+      <w:r>
+        <w:rPr>
+          <w:lang w:val="en-US"/>
+        </w:rPr>
+        <w:t xml:space="preserve"> </w:t>
+      </w:r>
+      <w:r>
+        <w:rPr>
+          <w:lang w:val="en-US"/>
+        </w:rPr>
+        <w:t>is a tree structure that is used to store</w:t>
+      </w:r>
+      <w:r>
+        <w:rPr>
+          <w:lang w:val="en-US"/>
+        </w:rPr>
+        <w:t xml:space="preserve"> sequence</w:t>
+      </w:r>
+      <w:r>
+        <w:rPr>
+          <w:lang w:val="en-US"/>
+        </w:rPr>
+        <w:t>s</w:t>
+      </w:r>
+      <w:r>
+        <w:rPr>
+          <w:lang w:val="en-US"/>
+        </w:rPr>
+        <w:t xml:space="preserve"> of characters </w:t>
+      </w:r>
+      <w:r>
+        <w:rPr>
+          <w:lang w:val="en-US"/>
+        </w:rPr>
+        <w:t>a from</w:t>
+      </w:r>
+      <w:r>
+        <w:rPr>
+          <w:lang w:val="en-US"/>
+        </w:rPr>
+        <w:t xml:space="preserve"> an alphabet A</w:t>
+      </w:r>
+      <w:r>
+        <w:rPr>
+          <w:lang w:val="en-US"/>
+        </w:rPr>
+        <w:t xml:space="preserve">. An example of an alphabet is ASCII codes, then strings are sequences of characters from this alphabet. </w:t>
       </w:r>
     </w:p>
     <w:p>
@@ -157,470 +184,150 @@
     <w:p>
       <w:pPr>
         <w:rPr>
+          <w:rtl/>
+          <w:lang w:val="en-US"/>
+        </w:rPr>
+      </w:pPr>
+      <w:r>
+        <w:rPr>
+          <w:lang w:val="en-US"/>
+        </w:rPr>
+        <w:t xml:space="preserve">Tentris relies on a novel data structure called </w:t>
+      </w:r>
+      <w:proofErr w:type="spellStart"/>
+      <w:r>
+        <w:rPr>
+          <w:lang w:val="en-US"/>
+        </w:rPr>
+        <w:t>Hypertire</w:t>
+      </w:r>
+      <w:proofErr w:type="spellEnd"/>
+      <w:r>
+        <w:rPr>
+          <w:lang w:val="en-US"/>
+        </w:rPr>
+        <w:t xml:space="preserve"> </w:t>
+      </w:r>
+      <w:r>
+        <w:rPr>
+          <w:lang w:val="en-US"/>
+        </w:rPr>
+        <w:t>for</w:t>
+      </w:r>
+      <w:r>
+        <w:rPr>
+          <w:lang w:val="en-US"/>
+        </w:rPr>
+        <w:t xml:space="preserve"> </w:t>
+      </w:r>
+      <w:r>
+        <w:rPr>
+          <w:lang w:val="en-US"/>
+        </w:rPr>
+        <w:t>representing</w:t>
+      </w:r>
+      <w:r>
+        <w:rPr>
+          <w:lang w:val="en-US"/>
+        </w:rPr>
+        <w:t xml:space="preserve"> its RDF sparse tensor.</w:t>
+      </w:r>
+      <w:r>
+        <w:rPr>
+          <w:lang w:val="en-US"/>
+        </w:rPr>
+        <w:t xml:space="preserve"> </w:t>
+      </w:r>
+      <w:r>
+        <w:rPr>
+          <w:lang w:val="en-US"/>
+        </w:rPr>
+        <w:t xml:space="preserve">Hypertrie is a </w:t>
+      </w:r>
+      <w:proofErr w:type="spellStart"/>
+      <w:r>
+        <w:rPr>
+          <w:lang w:val="en-US"/>
+        </w:rPr>
+        <w:t>trie</w:t>
+      </w:r>
+      <w:proofErr w:type="spellEnd"/>
+      <w:r>
+        <w:rPr>
+          <w:lang w:val="en-US"/>
+        </w:rPr>
+        <w:t xml:space="preserve">-based data structure. </w:t>
+      </w:r>
+      <w:r>
+        <w:rPr>
+          <w:lang w:val="en-US"/>
+        </w:rPr>
+        <w:t xml:space="preserve">What makes Hypertrie different from normal </w:t>
+      </w:r>
+      <w:proofErr w:type="spellStart"/>
+      <w:r>
+        <w:rPr>
+          <w:lang w:val="en-US"/>
+        </w:rPr>
+        <w:t>Trie</w:t>
+      </w:r>
+      <w:proofErr w:type="spellEnd"/>
+      <w:r>
+        <w:rPr>
+          <w:lang w:val="en-US"/>
+        </w:rPr>
+        <w:t xml:space="preserve"> is that, …. </w:t>
+      </w:r>
+    </w:p>
+    <w:p>
+      <w:pPr>
+        <w:rPr>
+          <w:rtl/>
           <w:lang w:val="en-US"/>
         </w:rPr>
       </w:pPr>
     </w:p>
     <w:p>
       <w:pPr>
-        <w:autoSpaceDE w:val="0"/>
-        <w:autoSpaceDN w:val="0"/>
-        <w:adjustRightInd w:val="0"/>
-        <w:rPr>
-          <w:rFonts w:ascii="Ü~ãâ˛" w:hAnsi="Ü~ãâ˛" w:cs="Ü~ãâ˛"/>
-          <w:lang w:val="en-GB"/>
+        <w:rPr>
+          <w:lang w:val="en-US"/>
         </w:rPr>
       </w:pPr>
       <w:r>
         <w:rPr>
           <w:lang w:val="en-US"/>
         </w:rPr>
-        <w:t>﻿The Resource Description Framework (RDF) is part of the W3C standard to define the web of data \cite{</w:t>
+        <w:t xml:space="preserve">The result of a slice is a </w:t>
       </w:r>
       <w:proofErr w:type="spellStart"/>
-      <w:r>
-        <w:rPr>
-          <w:lang w:val="en-US"/>
-        </w:rPr>
-        <w:t>rdfonline</w:t>
-      </w:r>
-      <w:proofErr w:type="spellEnd"/>
-      <w:r>
-        <w:rPr>
-          <w:lang w:val="en-US"/>
-        </w:rPr>
-        <w:t>}.</w:t>
-      </w:r>
-      <w:r>
-        <w:rPr>
-          <w:lang w:val="en-US"/>
-        </w:rPr>
-        <w:t xml:space="preserve"> Regardless of the nature of </w:t>
-      </w:r>
-      <w:r>
-        <w:rPr>
-          <w:lang w:val="en-US"/>
-        </w:rPr>
-        <w:t xml:space="preserve">the </w:t>
-      </w:r>
-      <w:r>
-        <w:rPr>
-          <w:lang w:val="en-US"/>
-        </w:rPr>
-        <w:t xml:space="preserve">data entity held on the web (blog post, image, publication, </w:t>
-      </w:r>
-      <w:r>
-        <w:rPr>
-          <w:lang w:val="en-US"/>
-        </w:rPr>
-        <w:t>newspaper</w:t>
-      </w:r>
-      <w:r>
-        <w:rPr>
-          <w:lang w:val="en-US"/>
-        </w:rPr>
-        <w:t xml:space="preserve"> </w:t>
-      </w:r>
-      <w:proofErr w:type="gramStart"/>
-      <w:r>
-        <w:rPr>
-          <w:lang w:val="en-US"/>
-        </w:rPr>
-        <w:t>article,  list</w:t>
-      </w:r>
-      <w:proofErr w:type="gramEnd"/>
-      <w:r>
-        <w:rPr>
-          <w:lang w:val="en-US"/>
-        </w:rPr>
-        <w:t xml:space="preserve"> of invoices, etc.), RDF identifies them uniformly as </w:t>
-      </w:r>
       <w:r>
         <w:rPr>
           <w:i/>
           <w:iCs/>
           <w:lang w:val="en-US"/>
         </w:rPr>
-        <w:t>resources</w:t>
-      </w:r>
-      <w:r>
-        <w:rPr>
-          <w:lang w:val="en-US"/>
-        </w:rPr>
-        <w:t xml:space="preserve">. </w:t>
-      </w:r>
-      <w:r>
-        <w:rPr>
-          <w:lang w:val="en-US"/>
-        </w:rPr>
-        <w:t xml:space="preserve">In the standard, each resource is attached to a unique </w:t>
-      </w:r>
-      <w:r>
-        <w:rPr>
-          <w:rFonts w:ascii="Ü~ãâ˛" w:hAnsi="Ü~ãâ˛" w:cs="Ü~ãâ˛"/>
+        <w:t>subtrie</w:t>
+      </w:r>
+      <w:proofErr w:type="spellEnd"/>
+      <w:r>
+        <w:rPr>
           <w:i/>
           <w:iCs/>
-          <w:lang w:val="en-GB"/>
-        </w:rPr>
-        <w:t>Internationalized Resource Identifier (IRI)</w:t>
-      </w:r>
-      <w:r>
-        <w:rPr>
-          <w:rFonts w:ascii="Ü~ãâ˛" w:hAnsi="Ü~ãâ˛" w:cs="Ü~ãâ˛"/>
-          <w:lang w:val="en-GB"/>
-        </w:rPr>
-        <w:t xml:space="preserve">. IRI is a standard defined by the Internet Engineering Task Force in RFC 3987 [DS05]. Literals are another sort of resources. A literal comprises a </w:t>
-      </w:r>
-      <w:r>
-        <w:rPr>
-          <w:rFonts w:ascii="Ü~ãâ˛" w:hAnsi="Ü~ãâ˛" w:cs="Ü~ãâ˛"/>
-          <w:lang w:val="en-GB"/>
-        </w:rPr>
-        <w:t>hardcoded</w:t>
-      </w:r>
-      <w:r>
-        <w:rPr>
-          <w:rFonts w:ascii="Ü~ãâ˛" w:hAnsi="Ü~ãâ˛" w:cs="Ü~ãâ˛"/>
-          <w:lang w:val="en-GB"/>
-        </w:rPr>
-        <w:t xml:space="preserve"> value represented as a string; </w:t>
-      </w:r>
-      <w:r>
-        <w:rPr>
-          <w:rFonts w:ascii="Ü~ãâ˛" w:hAnsi="Ü~ãâ˛" w:cs="Ü~ãâ˛"/>
-          <w:lang w:val="en-GB"/>
-        </w:rPr>
-        <w:t>(</w:t>
-      </w:r>
-      <w:r>
-        <w:rPr>
-          <w:rFonts w:ascii="Ü~ãâ˛" w:hAnsi="Ü~ãâ˛" w:cs="Ü~ãâ˛"/>
-          <w:lang w:val="en-GB"/>
-        </w:rPr>
-        <w:t>“Martin</w:t>
-      </w:r>
-      <w:r>
-        <w:rPr>
-          <w:rFonts w:ascii="Ü~ãâ˛" w:hAnsi="Ü~ãâ˛" w:cs="Ü~ãâ˛"/>
-          <w:lang w:val="en-GB"/>
-        </w:rPr>
-        <w:t>,”</w:t>
-      </w:r>
-      <w:r>
-        <w:rPr>
-          <w:rFonts w:ascii="Ü~ãâ˛" w:hAnsi="Ü~ãâ˛" w:cs="Ü~ãâ˛"/>
-          <w:lang w:val="en-GB"/>
-        </w:rPr>
-        <w:t xml:space="preserve"> “true”, “12.3”</w:t>
-      </w:r>
-      <w:r>
-        <w:rPr>
-          <w:rFonts w:ascii="Ü~ãâ˛" w:hAnsi="Ü~ãâ˛" w:cs="Ü~ãâ˛"/>
-          <w:lang w:val="en-GB"/>
-        </w:rPr>
-        <w:t>)</w:t>
-      </w:r>
-      <w:r>
-        <w:rPr>
-          <w:rFonts w:ascii="Ü~ãâ˛" w:hAnsi="Ü~ãâ˛" w:cs="Ü~ãâ˛"/>
-          <w:lang w:val="en-GB"/>
-        </w:rPr>
-        <w:t xml:space="preserve"> are </w:t>
-      </w:r>
-      <w:r>
-        <w:rPr>
-          <w:rFonts w:ascii="Ü~ãâ˛" w:hAnsi="Ü~ãâ˛" w:cs="Ü~ãâ˛"/>
-          <w:lang w:val="en-GB"/>
-        </w:rPr>
-        <w:t>examples</w:t>
-      </w:r>
-      <w:r>
-        <w:rPr>
-          <w:rFonts w:ascii="Ü~ãâ˛" w:hAnsi="Ü~ãâ˛" w:cs="Ü~ãâ˛"/>
-          <w:lang w:val="en-GB"/>
-        </w:rPr>
-        <w:t xml:space="preserve"> of literals. The third </w:t>
-      </w:r>
-      <w:r>
-        <w:rPr>
-          <w:rFonts w:ascii="Ü~ãâ˛" w:hAnsi="Ü~ãâ˛" w:cs="Ü~ãâ˛"/>
-          <w:lang w:val="en-GB"/>
-        </w:rPr>
-        <w:t>resource type is</w:t>
-      </w:r>
-      <w:r>
-        <w:rPr>
-          <w:rFonts w:ascii="Ü~ãâ˛" w:hAnsi="Ü~ãâ˛" w:cs="Ü~ãâ˛"/>
-          <w:lang w:val="en-GB"/>
-        </w:rPr>
-        <w:t xml:space="preserve"> called </w:t>
-      </w:r>
-      <w:r>
-        <w:rPr>
-          <w:rFonts w:ascii="Ü~ãâ˛" w:hAnsi="Ü~ãâ˛" w:cs="Ü~ãâ˛"/>
-          <w:lang w:val="en-GB"/>
-        </w:rPr>
-        <w:t xml:space="preserve">a </w:t>
-      </w:r>
-      <w:r>
-        <w:rPr>
-          <w:rFonts w:ascii="Ü~ãâ˛" w:hAnsi="Ü~ãâ˛" w:cs="Ü~ãâ˛"/>
-          <w:lang w:val="en-GB"/>
-        </w:rPr>
-        <w:t xml:space="preserve">blank node. </w:t>
-      </w:r>
-      <w:r>
-        <w:rPr>
-          <w:rFonts w:ascii="Ü~ãâ˛" w:hAnsi="Ü~ãâ˛" w:cs="Ü~ãâ˛"/>
-          <w:lang w:val="en-GB"/>
-        </w:rPr>
-        <w:t>Blank nodes represent anonymous resources and always have local scope where they can be assigned a unique identifier. All definitions in this section are taken from “RDF 1.1 Concepts and Abstract Syntax” [WLC14].</w:t>
+          <w:lang w:val="en-US"/>
+        </w:rPr>
+        <w:t>.</w:t>
+      </w:r>
+      <w:r>
+        <w:rPr>
+          <w:lang w:val="en-US"/>
+        </w:rPr>
+        <w:t xml:space="preserve"> </w:t>
       </w:r>
     </w:p>
     <w:p>
       <w:pPr>
-        <w:autoSpaceDE w:val="0"/>
-        <w:autoSpaceDN w:val="0"/>
-        <w:adjustRightInd w:val="0"/>
-        <w:rPr>
-          <w:rFonts w:ascii="Ü~ãâ˛" w:hAnsi="Ü~ãâ˛" w:cs="Ü~ãâ˛"/>
-          <w:lang w:val="en-GB"/>
-        </w:rPr>
-      </w:pPr>
-    </w:p>
-    <w:p>
-      <w:pPr>
-        <w:autoSpaceDE w:val="0"/>
-        <w:autoSpaceDN w:val="0"/>
-        <w:adjustRightInd w:val="0"/>
-        <w:rPr>
-          <w:rFonts w:ascii="Ü~ãâ˛" w:hAnsi="Ü~ãâ˛" w:cs="Ü~ãâ˛"/>
-          <w:lang w:val="en-GB"/>
-        </w:rPr>
-      </w:pPr>
-    </w:p>
-    <w:p>
-      <w:pPr>
-        <w:autoSpaceDE w:val="0"/>
-        <w:autoSpaceDN w:val="0"/>
-        <w:adjustRightInd w:val="0"/>
-        <w:rPr>
-          <w:rFonts w:ascii="Ü~ãâ˛" w:hAnsi="Ü~ãâ˛" w:cs="Ü~ãâ˛"/>
-          <w:lang w:val="en-GB"/>
-        </w:rPr>
-      </w:pPr>
-    </w:p>
-    <w:p>
-      <w:pPr>
-        <w:autoSpaceDE w:val="0"/>
-        <w:autoSpaceDN w:val="0"/>
-        <w:adjustRightInd w:val="0"/>
-        <w:rPr>
-          <w:rFonts w:ascii="Ü~ãâ˛" w:hAnsi="Ü~ãâ˛" w:cs="Ü~ãâ˛"/>
-          <w:lang w:val="en-GB"/>
-        </w:rPr>
-      </w:pPr>
-      <w:r>
-        <w:rPr>
-          <w:rFonts w:ascii="Ü~ãâ˛" w:hAnsi="Ü~ãâ˛" w:cs="Ü~ãâ˛"/>
-          <w:lang w:val="en-GB"/>
-        </w:rPr>
-        <w:t>﻿</w:t>
-      </w:r>
-    </w:p>
-    <w:p>
-      <w:pPr>
-        <w:autoSpaceDE w:val="0"/>
-        <w:autoSpaceDN w:val="0"/>
-        <w:adjustRightInd w:val="0"/>
-        <w:rPr>
-          <w:rFonts w:ascii="Ü~ãâ˛" w:hAnsi="Ü~ãâ˛" w:cs="Ü~ãâ˛"/>
-          <w:lang w:val="en-GB"/>
-        </w:rPr>
-      </w:pPr>
-      <w:r>
-        <w:rPr>
-          <w:rFonts w:ascii="Ü~ãâ˛" w:hAnsi="Ü~ãâ˛" w:cs="Ü~ãâ˛"/>
-          <w:lang w:val="en-GB"/>
-        </w:rPr>
-        <w:t>\</w:t>
-      </w:r>
-      <w:proofErr w:type="gramStart"/>
-      <w:r>
-        <w:rPr>
-          <w:rFonts w:ascii="Ü~ãâ˛" w:hAnsi="Ü~ãâ˛" w:cs="Ü~ãâ˛"/>
-          <w:lang w:val="en-GB"/>
-        </w:rPr>
-        <w:t>subsubsection{</w:t>
-      </w:r>
-      <w:proofErr w:type="gramEnd"/>
-      <w:r>
-        <w:rPr>
-          <w:rFonts w:ascii="Ü~ãâ˛" w:hAnsi="Ü~ãâ˛" w:cs="Ü~ãâ˛"/>
-          <w:lang w:val="en-GB"/>
-        </w:rPr>
-        <w:t>Triple Stores}</w:t>
-      </w:r>
-    </w:p>
-    <w:p>
-      <w:pPr>
-        <w:autoSpaceDE w:val="0"/>
-        <w:autoSpaceDN w:val="0"/>
-        <w:adjustRightInd w:val="0"/>
-        <w:rPr>
-          <w:rFonts w:ascii="Ü~ãâ˛" w:hAnsi="Ü~ãâ˛" w:cs="Ü~ãâ˛"/>
-          <w:lang w:val="en-US"/>
-        </w:rPr>
-      </w:pPr>
-      <w:r>
-        <w:rPr>
-          <w:rFonts w:ascii="Ü~ãâ˛" w:hAnsi="Ü~ãâ˛" w:cs="Ü~ãâ˛"/>
-          <w:lang w:val="en-GB"/>
-        </w:rPr>
-        <w:t>\</w:t>
-      </w:r>
-      <w:proofErr w:type="spellStart"/>
-      <w:proofErr w:type="gramStart"/>
-      <w:r>
-        <w:rPr>
-          <w:rFonts w:ascii="Ü~ãâ˛" w:hAnsi="Ü~ãâ˛" w:cs="Ü~ãâ˛"/>
-          <w:lang w:val="en-GB"/>
-        </w:rPr>
-        <w:t>textit</w:t>
-      </w:r>
-      <w:proofErr w:type="spellEnd"/>
-      <w:r>
-        <w:rPr>
-          <w:rFonts w:ascii="Ü~ãâ˛" w:hAnsi="Ü~ãâ˛" w:cs="Ü~ãâ˛"/>
-          <w:lang w:val="en-GB"/>
-        </w:rPr>
-        <w:t>{</w:t>
-      </w:r>
-      <w:proofErr w:type="gramEnd"/>
-      <w:r>
-        <w:rPr>
-          <w:rFonts w:ascii="Ü~ãâ˛" w:hAnsi="Ü~ãâ˛" w:cs="Ü~ãâ˛"/>
-          <w:lang w:val="en-GB"/>
-        </w:rPr>
-        <w:t>Triple Stores} are a special kind of data management systems designed to store RDF triple data. It can store one or more RDF graphs. Generally, triple stores provide a standard interface to enable performing queries and other semantic operations on the stored RDF triples through a query language such as SPARQL.</w:t>
-      </w:r>
-    </w:p>
-    <w:p>
-      <w:pPr>
-        <w:autoSpaceDE w:val="0"/>
-        <w:autoSpaceDN w:val="0"/>
-        <w:adjustRightInd w:val="0"/>
-        <w:rPr>
-          <w:rFonts w:ascii="Ü~ãâ˛" w:hAnsi="Ü~ãâ˛" w:cs="Ü~ãâ˛"/>
-          <w:lang w:val="en-US"/>
-        </w:rPr>
-      </w:pPr>
-    </w:p>
-    <w:p>
-      <w:pPr>
-        <w:autoSpaceDE w:val="0"/>
-        <w:autoSpaceDN w:val="0"/>
-        <w:adjustRightInd w:val="0"/>
-        <w:rPr>
-          <w:rFonts w:ascii="Ü~ãâ˛" w:hAnsi="Ü~ãâ˛" w:cs="Ü~ãâ˛"/>
-          <w:lang w:val="en-US"/>
-        </w:rPr>
-      </w:pPr>
-    </w:p>
-    <w:p>
-      <w:pPr>
-        <w:autoSpaceDE w:val="0"/>
-        <w:autoSpaceDN w:val="0"/>
-        <w:adjustRightInd w:val="0"/>
-        <w:rPr>
-          <w:rFonts w:ascii="Ü~ãâ˛" w:hAnsi="Ü~ãâ˛" w:cs="Ü~ãâ˛"/>
-          <w:lang w:val="en-US"/>
-        </w:rPr>
-      </w:pPr>
-      <w:r>
-        <w:rPr>
-          <w:rFonts w:ascii="Ü~ãâ˛" w:hAnsi="Ü~ãâ˛" w:cs="Ü~ãâ˛"/>
-          <w:lang w:val="en-US"/>
-        </w:rPr>
-        <w:t>Tensor Algebra</w:t>
-      </w:r>
-    </w:p>
-    <w:p>
-      <w:pPr>
-        <w:autoSpaceDE w:val="0"/>
-        <w:autoSpaceDN w:val="0"/>
-        <w:adjustRightInd w:val="0"/>
-        <w:rPr>
-          <w:rFonts w:ascii="Ü~ãâ˛" w:hAnsi="Ü~ãâ˛" w:cs="Ü~ãâ˛"/>
-          <w:lang w:val="en-US"/>
-        </w:rPr>
-      </w:pPr>
-    </w:p>
-    <w:p>
-      <w:pPr>
-        <w:autoSpaceDE w:val="0"/>
-        <w:autoSpaceDN w:val="0"/>
-        <w:adjustRightInd w:val="0"/>
-        <w:rPr>
-          <w:rFonts w:ascii="Ü∆Õ¬˛" w:hAnsi="Ü∆Õ¬˛" w:cs="Ü∆Õ¬˛"/>
-          <w:lang w:val="en-GB"/>
-        </w:rPr>
-      </w:pPr>
-      <w:r>
-        <w:rPr>
-          <w:rFonts w:ascii="Ü~ãâ˛" w:hAnsi="Ü~ãâ˛" w:cs="Ü~ãâ˛"/>
-          <w:lang w:val="en-US"/>
-        </w:rPr>
-        <w:t xml:space="preserve">In mathematics, the term Tensor holds an abstract meaning. According to [], Tensors are </w:t>
-      </w:r>
-      <w:r>
-        <w:rPr>
-          <w:rFonts w:ascii="Ü∆Õ¬˛" w:hAnsi="Ü∆Õ¬˛" w:cs="Ü∆Õ¬˛"/>
-          <w:lang w:val="en-GB"/>
-        </w:rPr>
-        <w:t>“objects with many indices that transform in a specific way under a change of</w:t>
-      </w:r>
-    </w:p>
-    <w:p>
-      <w:pPr>
-        <w:autoSpaceDE w:val="0"/>
-        <w:autoSpaceDN w:val="0"/>
-        <w:adjustRightInd w:val="0"/>
-        <w:rPr>
-          <w:rFonts w:ascii="Ü~ãâ˛" w:hAnsi="Ü~ãâ˛" w:cs="Ü~ãâ˛"/>
-          <w:lang w:val="en-US"/>
-        </w:rPr>
-      </w:pPr>
-      <w:r>
-        <w:rPr>
-          <w:rFonts w:ascii="Ü∆Õ¬˛" w:hAnsi="Ü∆Õ¬˛" w:cs="Ü∆Õ¬˛"/>
-          <w:lang w:val="en-GB"/>
-        </w:rPr>
-        <w:t>B</w:t>
-      </w:r>
-      <w:r>
-        <w:rPr>
-          <w:rFonts w:ascii="Ü∆Õ¬˛" w:hAnsi="Ü∆Õ¬˛" w:cs="Ü∆Õ¬˛"/>
-          <w:lang w:val="en-GB"/>
-        </w:rPr>
-        <w:t>asis</w:t>
-      </w:r>
-      <w:r>
-        <w:rPr>
-          <w:rFonts w:ascii="Ü∆Õ¬˛" w:hAnsi="Ü∆Õ¬˛" w:cs="Ü∆Õ¬˛"/>
-          <w:lang w:val="en-GB"/>
-        </w:rPr>
-        <w:t>”.</w:t>
-      </w:r>
-    </w:p>
-    <w:p>
-      <w:pPr>
-        <w:autoSpaceDE w:val="0"/>
-        <w:autoSpaceDN w:val="0"/>
-        <w:adjustRightInd w:val="0"/>
-        <w:rPr>
-          <w:rFonts w:ascii="Ü~ãâ˛" w:hAnsi="Ü~ãâ˛" w:cs="Ü~ãâ˛"/>
-          <w:lang w:val="en-GB"/>
+        <w:rPr>
+          <w:lang w:val="en-US"/>
         </w:rPr>
       </w:pPr>
     </w:p>

</xml_diff>

<commit_message>
Add formal definition of Boolhypertrie
</commit_message>
<xml_diff>
--- a/chapter2.docx
+++ b/chapter2.docx
@@ -25,311 +25,839 @@
     <w:p>
       <w:pPr>
         <w:rPr>
-          <w:lang w:val="en-US"/>
-        </w:rPr>
-      </w:pPr>
-    </w:p>
-    <w:p>
-      <w:pPr>
-        <w:rPr>
-          <w:lang w:val="en-US"/>
-        </w:rPr>
-      </w:pPr>
-      <w:r>
-        <w:rPr>
-          <w:lang w:val="en-US"/>
-        </w:rPr>
-        <w:t xml:space="preserve">A fixed-depth </w:t>
-      </w:r>
-      <w:proofErr w:type="spellStart"/>
-      <w:r>
-        <w:rPr>
-          <w:lang w:val="en-US"/>
-        </w:rPr>
-        <w:t>Trie</w:t>
-      </w:r>
-      <w:proofErr w:type="spellEnd"/>
-      <w:r>
-        <w:rPr>
-          <w:lang w:val="en-US"/>
-        </w:rPr>
-        <w:t xml:space="preserve"> [Bra] </w:t>
-      </w:r>
-      <w:r>
-        <w:rPr>
-          <w:lang w:val="en-US"/>
-        </w:rPr>
-        <w:t xml:space="preserve">is seemed </w:t>
-      </w:r>
-      <w:r>
-        <w:rPr>
-          <w:lang w:val="en-US"/>
-        </w:rPr>
-        <w:t>to be a straightforward representation</w:t>
-      </w:r>
-      <w:r>
-        <w:rPr>
-          <w:lang w:val="en-US"/>
-        </w:rPr>
-        <w:t xml:space="preserve"> </w:t>
-      </w:r>
-      <w:r>
-        <w:rPr>
-          <w:lang w:val="en-US"/>
-        </w:rPr>
-        <w:t>for an</w:t>
-      </w:r>
-      <w:r>
-        <w:rPr>
-          <w:lang w:val="en-US"/>
-        </w:rPr>
-        <w:t xml:space="preserve"> RDF sparse tensor. </w:t>
-      </w:r>
-      <w:r>
-        <w:rPr>
+          <w:rFonts w:ascii="Calibri" w:hAnsi="Calibri" w:cs="Calibri"/>
+          <w:lang w:val="en-US"/>
+        </w:rPr>
+      </w:pPr>
+    </w:p>
+    <w:p>
+      <w:pPr>
+        <w:autoSpaceDE w:val="0"/>
+        <w:autoSpaceDN w:val="0"/>
+        <w:adjustRightInd w:val="0"/>
+        <w:rPr>
+          <w:rFonts w:ascii="Calibri" w:hAnsi="Calibri" w:cs="Calibri"/>
+          <w:lang w:val="en-GB"/>
+        </w:rPr>
+      </w:pPr>
+      <w:r>
+        <w:rPr>
+          <w:rFonts w:ascii="Calibri" w:hAnsi="Calibri" w:cs="Calibri"/>
           <w:lang w:val="en-US"/>
         </w:rPr>
         <w:t xml:space="preserve">A </w:t>
       </w:r>
       <w:r>
         <w:rPr>
+          <w:rFonts w:ascii="Calibri" w:hAnsi="Calibri" w:cs="Calibri"/>
           <w:i/>
           <w:iCs/>
+          <w:color w:val="70AD47" w:themeColor="accent6"/>
           <w:lang w:val="en-US"/>
         </w:rPr>
         <w:t>Tire</w:t>
       </w:r>
       <w:r>
         <w:rPr>
-          <w:lang w:val="en-US"/>
-        </w:rPr>
-        <w:t xml:space="preserve"> is a data structure for holding sequences. </w:t>
-      </w:r>
-      <w:r>
-        <w:rPr>
-          <w:lang w:val="en-US"/>
-        </w:rPr>
-        <w:t>Concretely</w:t>
-      </w:r>
-      <w:r>
-        <w:rPr>
-          <w:lang w:val="en-US"/>
-        </w:rPr>
-        <w:t xml:space="preserve">, a </w:t>
+          <w:rFonts w:ascii="Calibri" w:hAnsi="Calibri" w:cs="Calibri"/>
+          <w:color w:val="70AD47" w:themeColor="accent6"/>
+          <w:lang w:val="en-US"/>
+        </w:rPr>
+        <w:t xml:space="preserve"> </w:t>
+      </w:r>
+      <w:r>
+        <w:rPr>
+          <w:rFonts w:ascii="Calibri" w:hAnsi="Calibri" w:cs="Calibri"/>
+          <w:lang w:val="en-US"/>
+        </w:rPr>
+        <w:t xml:space="preserve">is </w:t>
+      </w:r>
+      <w:r>
+        <w:rPr>
+          <w:rFonts w:ascii="Calibri" w:hAnsi="Calibri" w:cs="Calibri"/>
+          <w:lang w:val="en-US"/>
+        </w:rPr>
+        <w:t>a tree structure used to store</w:t>
+      </w:r>
+      <w:r>
+        <w:rPr>
+          <w:rFonts w:ascii="Calibri" w:hAnsi="Calibri" w:cs="Calibri"/>
+          <w:lang w:val="en-US"/>
+        </w:rPr>
+        <w:t xml:space="preserve"> sequence</w:t>
+      </w:r>
+      <w:r>
+        <w:rPr>
+          <w:rFonts w:ascii="Calibri" w:hAnsi="Calibri" w:cs="Calibri"/>
+          <w:lang w:val="en-US"/>
+        </w:rPr>
+        <w:t>s</w:t>
+      </w:r>
+      <w:r>
+        <w:rPr>
+          <w:rFonts w:ascii="Calibri" w:hAnsi="Calibri" w:cs="Calibri"/>
+          <w:lang w:val="en-US"/>
+        </w:rPr>
+        <w:t xml:space="preserve"> of characters </w:t>
+      </w:r>
+      <w:r>
+        <w:rPr>
+          <w:rFonts w:ascii="Calibri" w:hAnsi="Calibri" w:cs="Calibri"/>
+          <w:lang w:val="en-US"/>
+        </w:rPr>
+        <w:t>from</w:t>
+      </w:r>
+      <w:r>
+        <w:rPr>
+          <w:rFonts w:ascii="Calibri" w:hAnsi="Calibri" w:cs="Calibri"/>
+          <w:lang w:val="en-US"/>
+        </w:rPr>
+        <w:t xml:space="preserve"> an alphabet A</w:t>
+      </w:r>
+      <w:r>
+        <w:rPr>
+          <w:rFonts w:ascii="Calibri" w:hAnsi="Calibri" w:cs="Calibri"/>
+          <w:lang w:val="en-US"/>
+        </w:rPr>
+        <w:t xml:space="preserve">. An example of an alphabet is </w:t>
+      </w:r>
+      <w:r>
+        <w:rPr>
+          <w:rFonts w:ascii="Calibri" w:hAnsi="Calibri" w:cs="Calibri"/>
+          <w:lang w:val="en-US"/>
+        </w:rPr>
+        <w:t xml:space="preserve">the set of the </w:t>
+      </w:r>
+      <w:r>
+        <w:rPr>
+          <w:rFonts w:ascii="Calibri" w:hAnsi="Calibri" w:cs="Calibri"/>
+          <w:lang w:val="en-US"/>
+        </w:rPr>
+        <w:t>ASCII codes</w:t>
+      </w:r>
+      <w:r>
+        <w:rPr>
+          <w:rFonts w:ascii="Calibri" w:hAnsi="Calibri" w:cs="Calibri"/>
+          <w:lang w:val="en-US"/>
+        </w:rPr>
+        <w:t>; sequences,</w:t>
+      </w:r>
+      <w:r>
+        <w:rPr>
+          <w:rFonts w:ascii="Calibri" w:hAnsi="Calibri" w:cs="Calibri"/>
+          <w:lang w:val="en-US"/>
+        </w:rPr>
+        <w:t xml:space="preserve"> </w:t>
+      </w:r>
+      <w:r>
+        <w:rPr>
+          <w:rFonts w:ascii="Calibri" w:hAnsi="Calibri" w:cs="Calibri"/>
+          <w:lang w:val="en-US"/>
+        </w:rPr>
+        <w:t>in</w:t>
+      </w:r>
+      <w:r>
+        <w:rPr>
+          <w:rFonts w:ascii="Calibri" w:hAnsi="Calibri" w:cs="Calibri"/>
+          <w:lang w:val="en-US"/>
+        </w:rPr>
+        <w:t xml:space="preserve"> this case</w:t>
+      </w:r>
+      <w:r>
+        <w:rPr>
+          <w:rFonts w:ascii="Calibri" w:hAnsi="Calibri" w:cs="Calibri"/>
+          <w:lang w:val="en-US"/>
+        </w:rPr>
+        <w:t>,</w:t>
+      </w:r>
+      <w:r>
+        <w:rPr>
+          <w:rFonts w:ascii="Calibri" w:hAnsi="Calibri" w:cs="Calibri"/>
+          <w:lang w:val="en-US"/>
+        </w:rPr>
+        <w:t xml:space="preserve"> </w:t>
+      </w:r>
+      <w:r>
+        <w:rPr>
+          <w:rFonts w:ascii="Calibri" w:hAnsi="Calibri" w:cs="Calibri"/>
+          <w:lang w:val="en-US"/>
+        </w:rPr>
+        <w:t xml:space="preserve">are </w:t>
+      </w:r>
+      <w:r>
+        <w:rPr>
+          <w:rFonts w:ascii="Calibri" w:hAnsi="Calibri" w:cs="Calibri"/>
+          <w:lang w:val="en-US"/>
+        </w:rPr>
+        <w:t>strings</w:t>
+      </w:r>
+      <w:r>
+        <w:rPr>
+          <w:rFonts w:ascii="Calibri" w:hAnsi="Calibri" w:cs="Calibri"/>
+          <w:lang w:val="en-US"/>
+        </w:rPr>
+        <w:t xml:space="preserve">. </w:t>
+      </w:r>
+      <w:r>
+        <w:rPr>
+          <w:rFonts w:ascii="Calibri" w:hAnsi="Calibri" w:cs="Calibri"/>
+          <w:lang w:val="en-US"/>
+        </w:rPr>
+        <w:t xml:space="preserve">A </w:t>
+      </w:r>
+      <w:r>
+        <w:rPr>
+          <w:rFonts w:ascii="Calibri" w:hAnsi="Calibri" w:cs="Calibri"/>
+          <w:lang w:val="en-GB"/>
+        </w:rPr>
+        <w:t xml:space="preserve">node in a </w:t>
       </w:r>
       <w:proofErr w:type="spellStart"/>
       <w:r>
         <w:rPr>
-          <w:lang w:val="en-US"/>
-        </w:rPr>
-        <w:t>trie</w:t>
+          <w:rFonts w:ascii="Calibri" w:hAnsi="Calibri" w:cs="Calibri"/>
+          <w:lang w:val="en-GB"/>
+        </w:rPr>
+        <w:t>Trie</w:t>
       </w:r>
       <w:proofErr w:type="spellEnd"/>
       <w:r>
         <w:rPr>
-          <w:lang w:val="en-US"/>
+          <w:rFonts w:ascii="Calibri" w:hAnsi="Calibri" w:cs="Calibri"/>
+          <w:lang w:val="en-GB"/>
+        </w:rPr>
+        <w:t xml:space="preserve"> contain</w:t>
+      </w:r>
+      <w:r>
+        <w:rPr>
+          <w:rFonts w:ascii="Calibri" w:hAnsi="Calibri" w:cs="Calibri"/>
+          <w:lang w:val="en-GB"/>
+        </w:rPr>
+        <w:t>s</w:t>
+      </w:r>
+      <w:r>
+        <w:rPr>
+          <w:rFonts w:ascii="Calibri" w:hAnsi="Calibri" w:cs="Calibri"/>
+          <w:lang w:val="en-GB"/>
+        </w:rPr>
+        <w:t xml:space="preserve"> potentially</w:t>
+      </w:r>
+      <w:r>
+        <w:rPr>
+          <w:rFonts w:ascii="Calibri" w:hAnsi="Calibri" w:cs="Calibri"/>
+          <w:lang w:val="en-GB"/>
         </w:rPr>
         <w:t xml:space="preserve"> </w:t>
       </w:r>
       <w:r>
         <w:rPr>
-          <w:lang w:val="en-US"/>
-        </w:rPr>
-        <w:t>is a tree structure that is used to store</w:t>
-      </w:r>
-      <w:r>
-        <w:rPr>
-          <w:lang w:val="en-US"/>
-        </w:rPr>
-        <w:t xml:space="preserve"> sequence</w:t>
-      </w:r>
-      <w:r>
-        <w:rPr>
-          <w:lang w:val="en-US"/>
-        </w:rPr>
-        <w:t>s</w:t>
-      </w:r>
-      <w:r>
-        <w:rPr>
-          <w:lang w:val="en-US"/>
-        </w:rPr>
-        <w:t xml:space="preserve"> of characters </w:t>
-      </w:r>
-      <w:r>
-        <w:rPr>
-          <w:lang w:val="en-US"/>
-        </w:rPr>
-        <w:t>a from</w:t>
-      </w:r>
-      <w:r>
-        <w:rPr>
-          <w:lang w:val="en-US"/>
-        </w:rPr>
-        <w:t xml:space="preserve"> an alphabet A</w:t>
-      </w:r>
-      <w:r>
-        <w:rPr>
-          <w:lang w:val="en-US"/>
-        </w:rPr>
-        <w:t xml:space="preserve">. An example of an alphabet is ASCII codes, then strings are sequences of characters from this alphabet. </w:t>
-      </w:r>
-    </w:p>
-    <w:p>
-      <w:pPr>
-        <w:rPr>
-          <w:lang w:val="en-US"/>
-        </w:rPr>
-      </w:pPr>
-    </w:p>
-    <w:p>
-      <w:pPr>
-        <w:rPr>
-          <w:rtl/>
-          <w:lang w:val="en-US"/>
-        </w:rPr>
-      </w:pPr>
-      <w:r>
-        <w:rPr>
-          <w:lang w:val="en-US"/>
-        </w:rPr>
-        <w:t xml:space="preserve">Tentris relies on a novel data structure called </w:t>
-      </w:r>
-      <w:proofErr w:type="spellStart"/>
-      <w:r>
-        <w:rPr>
-          <w:lang w:val="en-US"/>
-        </w:rPr>
-        <w:t>Hypertire</w:t>
-      </w:r>
-      <w:proofErr w:type="spellEnd"/>
-      <w:r>
-        <w:rPr>
-          <w:lang w:val="en-US"/>
-        </w:rPr>
-        <w:t xml:space="preserve"> </w:t>
-      </w:r>
-      <w:r>
-        <w:rPr>
-          <w:lang w:val="en-US"/>
-        </w:rPr>
-        <w:t>for</w:t>
-      </w:r>
-      <w:r>
-        <w:rPr>
-          <w:lang w:val="en-US"/>
-        </w:rPr>
-        <w:t xml:space="preserve"> </w:t>
-      </w:r>
-      <w:r>
-        <w:rPr>
-          <w:lang w:val="en-US"/>
-        </w:rPr>
-        <w:t>representing</w:t>
-      </w:r>
-      <w:r>
-        <w:rPr>
-          <w:lang w:val="en-US"/>
-        </w:rPr>
-        <w:t xml:space="preserve"> its RDF sparse tensor.</w:t>
-      </w:r>
-      <w:r>
-        <w:rPr>
-          <w:lang w:val="en-US"/>
-        </w:rPr>
-        <w:t xml:space="preserve"> </w:t>
-      </w:r>
-      <w:r>
-        <w:rPr>
-          <w:lang w:val="en-US"/>
-        </w:rPr>
-        <w:t xml:space="preserve">Hypertrie is a </w:t>
-      </w:r>
-      <w:proofErr w:type="spellStart"/>
-      <w:r>
-        <w:rPr>
-          <w:lang w:val="en-US"/>
-        </w:rPr>
-        <w:t>trie</w:t>
-      </w:r>
-      <w:proofErr w:type="spellEnd"/>
-      <w:r>
-        <w:rPr>
-          <w:lang w:val="en-US"/>
-        </w:rPr>
-        <w:t xml:space="preserve">-based data structure. </w:t>
-      </w:r>
-      <w:r>
-        <w:rPr>
-          <w:lang w:val="en-US"/>
-        </w:rPr>
-        <w:t xml:space="preserve">What makes Hypertrie different from normal </w:t>
-      </w:r>
-      <w:proofErr w:type="spellStart"/>
-      <w:r>
-        <w:rPr>
-          <w:lang w:val="en-US"/>
-        </w:rPr>
-        <w:t>Trie</w:t>
-      </w:r>
-      <w:proofErr w:type="spellEnd"/>
-      <w:r>
-        <w:rPr>
-          <w:lang w:val="en-US"/>
-        </w:rPr>
-        <w:t xml:space="preserve"> is that, …. </w:t>
-      </w:r>
-    </w:p>
-    <w:p>
-      <w:pPr>
-        <w:rPr>
-          <w:rtl/>
-          <w:lang w:val="en-US"/>
-        </w:rPr>
-      </w:pPr>
-    </w:p>
-    <w:p>
-      <w:pPr>
-        <w:rPr>
-          <w:lang w:val="en-US"/>
-        </w:rPr>
-      </w:pPr>
-      <w:r>
-        <w:rPr>
-          <w:lang w:val="en-US"/>
-        </w:rPr>
-        <w:t xml:space="preserve">The result of a slice is a </w:t>
-      </w:r>
-      <w:proofErr w:type="spellStart"/>
-      <w:r>
-        <w:rPr>
+          <w:rFonts w:ascii="Calibri" w:hAnsi="Calibri" w:cs="Calibri"/>
+          <w:lang w:val="en-GB"/>
+        </w:rPr>
+        <w:t xml:space="preserve">one outgoing </w:t>
+      </w:r>
+      <w:r>
+        <w:rPr>
+          <w:rFonts w:ascii="Calibri" w:hAnsi="Calibri" w:cs="Calibri"/>
           <w:i/>
           <w:iCs/>
-          <w:lang w:val="en-US"/>
-        </w:rPr>
-        <w:t>subtrie</w:t>
+          <w:lang w:val="en-GB"/>
+        </w:rPr>
+        <w:t>edge</w:t>
+      </w:r>
+      <w:r>
+        <w:rPr>
+          <w:rFonts w:ascii="Calibri" w:hAnsi="Calibri" w:cs="Calibri"/>
+          <w:lang w:val="en-GB"/>
+        </w:rPr>
+        <w:t xml:space="preserve"> for each possible character</w:t>
+      </w:r>
+      <w:r>
+        <w:rPr>
+          <w:rFonts w:ascii="Calibri" w:hAnsi="Calibri" w:cs="Calibri"/>
+          <w:lang w:val="en-GB"/>
+        </w:rPr>
+        <w:t xml:space="preserve">. Each node in the tree corresponds to a prefix of some </w:t>
+      </w:r>
+      <w:r>
+        <w:rPr>
+          <w:rFonts w:ascii="Calibri" w:hAnsi="Calibri" w:cs="Calibri"/>
+          <w:color w:val="538135" w:themeColor="accent6" w:themeShade="BF"/>
+          <w:lang w:val="en-GB"/>
+        </w:rPr>
+        <w:t>sequences</w:t>
+      </w:r>
+      <w:r>
+        <w:rPr>
+          <w:rFonts w:ascii="Calibri" w:hAnsi="Calibri" w:cs="Calibri"/>
+          <w:lang w:val="en-GB"/>
+        </w:rPr>
+        <w:t xml:space="preserve"> of the set</w:t>
+      </w:r>
+      <w:r>
+        <w:rPr>
+          <w:rFonts w:ascii="Calibri" w:hAnsi="Calibri" w:cs="Calibri"/>
+          <w:lang w:val="en-GB"/>
+        </w:rPr>
+        <w:t>,</w:t>
+      </w:r>
+      <w:r>
+        <w:rPr>
+          <w:rFonts w:ascii="Calibri" w:hAnsi="Calibri" w:cs="Calibri"/>
+          <w:lang w:val="en-GB"/>
+        </w:rPr>
+        <w:t xml:space="preserve"> so if the same prefix occurs several times, there is only one node to represent it.</w:t>
+      </w:r>
+    </w:p>
+    <w:p>
+      <w:pPr>
+        <w:autoSpaceDE w:val="0"/>
+        <w:autoSpaceDN w:val="0"/>
+        <w:adjustRightInd w:val="0"/>
+        <w:rPr>
+          <w:rFonts w:ascii="Calibri" w:hAnsi="Calibri" w:cs="Calibri"/>
+          <w:lang w:val="en-GB"/>
+        </w:rPr>
+      </w:pPr>
+    </w:p>
+    <w:p>
+      <w:pPr>
+        <w:autoSpaceDE w:val="0"/>
+        <w:autoSpaceDN w:val="0"/>
+        <w:adjustRightInd w:val="0"/>
+        <w:rPr>
+          <w:rFonts w:ascii="Calibri" w:hAnsi="Calibri" w:cs="Calibri"/>
+          <w:lang w:val="en-GB"/>
+        </w:rPr>
+      </w:pPr>
+      <w:r>
+        <w:rPr>
+          <w:rFonts w:ascii="Calibri" w:hAnsi="Calibri" w:cs="Calibri"/>
+          <w:lang w:val="en-GB"/>
+        </w:rPr>
+        <w:t xml:space="preserve">A possible realization of a </w:t>
+      </w:r>
+      <w:proofErr w:type="spellStart"/>
+      <w:r>
+        <w:rPr>
+          <w:rFonts w:ascii="Calibri" w:hAnsi="Calibri" w:cs="Calibri"/>
+          <w:lang w:val="en-GB"/>
+        </w:rPr>
+        <w:t>Trie</w:t>
       </w:r>
       <w:proofErr w:type="spellEnd"/>
       <w:r>
         <w:rPr>
-          <w:i/>
-          <w:iCs/>
-          <w:lang w:val="en-US"/>
-        </w:rPr>
-        <w:t>.</w:t>
-      </w:r>
-      <w:r>
-        <w:rPr>
-          <w:lang w:val="en-US"/>
+          <w:rFonts w:ascii="Calibri" w:hAnsi="Calibri" w:cs="Calibri"/>
+          <w:lang w:val="en-GB"/>
+        </w:rPr>
+        <w:t xml:space="preserve"> node is to use an array of pointers of the size |A|. Each pointer can point to either another </w:t>
+      </w:r>
+      <w:proofErr w:type="spellStart"/>
+      <w:r>
+        <w:rPr>
+          <w:rFonts w:ascii="Calibri" w:hAnsi="Calibri" w:cs="Calibri"/>
+          <w:lang w:val="en-GB"/>
+        </w:rPr>
+        <w:t>trie</w:t>
+      </w:r>
+      <w:proofErr w:type="spellEnd"/>
+      <w:r>
+        <w:rPr>
+          <w:rFonts w:ascii="Calibri" w:hAnsi="Calibri" w:cs="Calibri"/>
+          <w:lang w:val="en-GB"/>
+        </w:rPr>
+        <w:t xml:space="preserve"> node or null. Each array entry corresponds to a character in the alphabet. </w:t>
+      </w:r>
+      <w:r>
+        <w:rPr>
+          <w:rFonts w:ascii="Calibri" w:hAnsi="Calibri" w:cs="Calibri"/>
+          <w:lang w:val="en-GB"/>
+        </w:rPr>
+        <w:t xml:space="preserve">As array lookup is computationally constant, looking up sequences in the </w:t>
+      </w:r>
+      <w:proofErr w:type="spellStart"/>
+      <w:r>
+        <w:rPr>
+          <w:rFonts w:ascii="Calibri" w:hAnsi="Calibri" w:cs="Calibri"/>
+          <w:lang w:val="en-GB"/>
+        </w:rPr>
+        <w:t>Trie</w:t>
+      </w:r>
+      <w:proofErr w:type="spellEnd"/>
+      <w:r>
+        <w:rPr>
+          <w:rFonts w:ascii="Calibri" w:hAnsi="Calibri" w:cs="Calibri"/>
+          <w:lang w:val="en-GB"/>
+        </w:rPr>
+        <w:t xml:space="preserve"> is fast and requires only O(k) where k is the sequence size. </w:t>
+      </w:r>
+      <w:r>
+        <w:rPr>
+          <w:rFonts w:ascii="Calibri" w:hAnsi="Calibri" w:cs="Calibri"/>
+          <w:lang w:val="en-GB"/>
+        </w:rPr>
+        <w:t>This approach</w:t>
+      </w:r>
+      <w:r>
+        <w:rPr>
+          <w:rFonts w:ascii="Calibri" w:hAnsi="Calibri" w:cs="Calibri"/>
+          <w:lang w:val="en-GB"/>
+        </w:rPr>
+        <w:t>, however,</w:t>
+      </w:r>
+      <w:r>
+        <w:rPr>
+          <w:rFonts w:ascii="Calibri" w:hAnsi="Calibri" w:cs="Calibri"/>
+          <w:lang w:val="en-GB"/>
         </w:rPr>
         <w:t xml:space="preserve"> </w:t>
       </w:r>
-    </w:p>
-    <w:p>
-      <w:pPr>
-        <w:rPr>
-          <w:lang w:val="en-US"/>
-        </w:rPr>
-      </w:pPr>
+      <w:r>
+        <w:rPr>
+          <w:rFonts w:ascii="Calibri" w:hAnsi="Calibri" w:cs="Calibri"/>
+          <w:lang w:val="en-GB"/>
+        </w:rPr>
+        <w:t>becomes</w:t>
+      </w:r>
+      <w:r>
+        <w:rPr>
+          <w:rFonts w:ascii="Calibri" w:hAnsi="Calibri" w:cs="Calibri"/>
+          <w:lang w:val="en-GB"/>
+        </w:rPr>
+        <w:t xml:space="preserve"> </w:t>
+      </w:r>
+      <w:proofErr w:type="gramStart"/>
+      <w:r>
+        <w:rPr>
+          <w:rFonts w:ascii="Calibri" w:hAnsi="Calibri" w:cs="Calibri"/>
+          <w:lang w:val="en-GB"/>
+        </w:rPr>
+        <w:t>space-inefficient</w:t>
+      </w:r>
+      <w:proofErr w:type="gramEnd"/>
+      <w:r>
+        <w:rPr>
+          <w:rFonts w:ascii="Calibri" w:hAnsi="Calibri" w:cs="Calibri"/>
+          <w:lang w:val="en-GB"/>
+        </w:rPr>
+        <w:t xml:space="preserve"> </w:t>
+      </w:r>
+      <w:r>
+        <w:rPr>
+          <w:rFonts w:ascii="Calibri" w:hAnsi="Calibri" w:cs="Calibri"/>
+          <w:lang w:val="en-GB"/>
+        </w:rPr>
+        <w:t>as the size of the alphabet set increases or when it is infinite</w:t>
+      </w:r>
+      <w:r>
+        <w:rPr>
+          <w:rFonts w:ascii="Calibri" w:hAnsi="Calibri" w:cs="Calibri"/>
+          <w:lang w:val="en-GB"/>
+        </w:rPr>
+        <w:t>. An alternative way to represent edges is to maintain a hash table HT</w:t>
+      </w:r>
+      <w:r>
+        <w:rPr>
+          <w:rFonts w:ascii="Calibri" w:hAnsi="Calibri" w:cs="Calibri"/>
+          <w:lang w:val="en-GB"/>
+        </w:rPr>
+        <w:t>: A -&gt; Node</w:t>
+      </w:r>
+      <w:r>
+        <w:rPr>
+          <w:rFonts w:ascii="Calibri" w:hAnsi="Calibri" w:cs="Calibri"/>
+          <w:lang w:val="en-GB"/>
+        </w:rPr>
+        <w:t xml:space="preserve"> whose size will increase </w:t>
+      </w:r>
+      <w:r>
+        <w:rPr>
+          <w:rFonts w:ascii="Calibri" w:hAnsi="Calibri" w:cs="Calibri"/>
+          <w:lang w:val="en-GB"/>
+        </w:rPr>
+        <w:t>as we add distinct keys</w:t>
+      </w:r>
+      <w:r>
+        <w:rPr>
+          <w:rFonts w:ascii="Calibri" w:hAnsi="Calibri" w:cs="Calibri"/>
+          <w:lang w:val="en-GB"/>
+        </w:rPr>
+        <w:t xml:space="preserve">. Following that, the structure can still be used efficiently to retrieve sequences as accessing keys in </w:t>
+      </w:r>
+      <w:r>
+        <w:rPr>
+          <w:rFonts w:ascii="Calibri" w:hAnsi="Calibri" w:cs="Calibri"/>
+          <w:lang w:val="en-GB"/>
+        </w:rPr>
+        <w:t xml:space="preserve">a </w:t>
+      </w:r>
+      <w:r>
+        <w:rPr>
+          <w:rFonts w:ascii="Calibri" w:hAnsi="Calibri" w:cs="Calibri"/>
+          <w:lang w:val="en-GB"/>
+        </w:rPr>
+        <w:t>well-implemented</w:t>
+      </w:r>
+      <w:r>
+        <w:rPr>
+          <w:rFonts w:ascii="Calibri" w:hAnsi="Calibri" w:cs="Calibri"/>
+          <w:lang w:val="en-GB"/>
+        </w:rPr>
+        <w:t xml:space="preserve"> sparse hash table is nearly constant. </w:t>
+      </w:r>
+    </w:p>
+    <w:p>
+      <w:pPr>
+        <w:autoSpaceDE w:val="0"/>
+        <w:autoSpaceDN w:val="0"/>
+        <w:adjustRightInd w:val="0"/>
+        <w:rPr>
+          <w:rFonts w:ascii="Calibri" w:hAnsi="Calibri" w:cs="Calibri"/>
+          <w:lang w:val="en-GB"/>
+        </w:rPr>
+      </w:pPr>
+    </w:p>
+    <w:p>
+      <w:pPr>
+        <w:autoSpaceDE w:val="0"/>
+        <w:autoSpaceDN w:val="0"/>
+        <w:adjustRightInd w:val="0"/>
+        <w:rPr>
+          <w:rFonts w:ascii="Calibri" w:hAnsi="Calibri" w:cs="Calibri"/>
+          <w:lang w:val="en-GB"/>
+        </w:rPr>
+      </w:pPr>
+      <w:r>
+        <w:rPr>
+          <w:rFonts w:ascii="Calibri" w:hAnsi="Calibri" w:cs="Calibri"/>
+          <w:lang w:val="en-GB"/>
+        </w:rPr>
+        <w:t xml:space="preserve">A </w:t>
+      </w:r>
+      <w:proofErr w:type="gramStart"/>
+      <w:r>
+        <w:rPr>
+          <w:rFonts w:ascii="Calibri" w:hAnsi="Calibri" w:cs="Calibri"/>
+          <w:lang w:val="en-GB"/>
+        </w:rPr>
+        <w:t>fixed-depth</w:t>
+      </w:r>
+      <w:proofErr w:type="gramEnd"/>
+      <w:r>
+        <w:rPr>
+          <w:rFonts w:ascii="Calibri" w:hAnsi="Calibri" w:cs="Calibri"/>
+          <w:lang w:val="en-GB"/>
+        </w:rPr>
+        <w:t xml:space="preserve"> </w:t>
+      </w:r>
+      <w:proofErr w:type="spellStart"/>
+      <w:r>
+        <w:rPr>
+          <w:rFonts w:ascii="Calibri" w:hAnsi="Calibri" w:cs="Calibri"/>
+          <w:lang w:val="en-GB"/>
+        </w:rPr>
+        <w:t>trie</w:t>
+      </w:r>
+      <w:proofErr w:type="spellEnd"/>
+      <w:r>
+        <w:rPr>
+          <w:rFonts w:ascii="Calibri" w:hAnsi="Calibri" w:cs="Calibri"/>
+          <w:lang w:val="en-GB"/>
+        </w:rPr>
+        <w:t xml:space="preserve"> g is a </w:t>
+      </w:r>
+      <w:proofErr w:type="spellStart"/>
+      <w:r>
+        <w:rPr>
+          <w:rFonts w:ascii="Calibri" w:hAnsi="Calibri" w:cs="Calibri"/>
+          <w:lang w:val="en-GB"/>
+        </w:rPr>
+        <w:t>trie</w:t>
+      </w:r>
+      <w:proofErr w:type="spellEnd"/>
+      <w:r>
+        <w:rPr>
+          <w:rFonts w:ascii="Calibri" w:hAnsi="Calibri" w:cs="Calibri"/>
+          <w:lang w:val="en-GB"/>
+        </w:rPr>
+        <w:t xml:space="preserve"> that holds sequences of the same length n. In our context</w:t>
+      </w:r>
+      <w:r>
+        <w:rPr>
+          <w:rFonts w:ascii="Calibri" w:hAnsi="Calibri" w:cs="Calibri"/>
+          <w:lang w:val="en-GB"/>
+        </w:rPr>
+        <w:t>,</w:t>
+      </w:r>
+      <w:r>
+        <w:rPr>
+          <w:rFonts w:ascii="Calibri" w:hAnsi="Calibri" w:cs="Calibri"/>
+          <w:lang w:val="en-GB"/>
+        </w:rPr>
+        <w:t xml:space="preserve"> we call I a key. In that case, a sequence l = &lt;l0, </w:t>
+      </w:r>
+      <w:proofErr w:type="gramStart"/>
+      <w:r>
+        <w:rPr>
+          <w:rFonts w:ascii="Calibri" w:hAnsi="Calibri" w:cs="Calibri"/>
+          <w:lang w:val="en-GB"/>
+        </w:rPr>
+        <w:t>… ,</w:t>
+      </w:r>
+      <w:proofErr w:type="gramEnd"/>
+      <w:r>
+        <w:rPr>
+          <w:rFonts w:ascii="Calibri" w:hAnsi="Calibri" w:cs="Calibri"/>
+          <w:lang w:val="en-GB"/>
+        </w:rPr>
+        <w:t xml:space="preserve"> </w:t>
+      </w:r>
+      <w:proofErr w:type="spellStart"/>
+      <w:r>
+        <w:rPr>
+          <w:rFonts w:ascii="Calibri" w:hAnsi="Calibri" w:cs="Calibri"/>
+          <w:lang w:val="en-GB"/>
+        </w:rPr>
+        <w:t>lm</w:t>
+      </w:r>
+      <w:proofErr w:type="spellEnd"/>
+      <w:r>
+        <w:rPr>
+          <w:rFonts w:ascii="Calibri" w:hAnsi="Calibri" w:cs="Calibri"/>
+          <w:lang w:val="en-GB"/>
+        </w:rPr>
+        <w:t xml:space="preserve">&gt; of A of length m &lt;= n forms the key prefix. G[l] is defined as the node that is reached from the root node r by walking along the nodes with edges </w:t>
+      </w:r>
+      <w:proofErr w:type="spellStart"/>
+      <w:r>
+        <w:rPr>
+          <w:rFonts w:ascii="Calibri" w:hAnsi="Calibri" w:cs="Calibri"/>
+          <w:lang w:val="en-GB"/>
+        </w:rPr>
+        <w:t>eual</w:t>
+      </w:r>
+      <w:proofErr w:type="spellEnd"/>
+      <w:r>
+        <w:rPr>
+          <w:rFonts w:ascii="Calibri" w:hAnsi="Calibri" w:cs="Calibri"/>
+          <w:lang w:val="en-GB"/>
+        </w:rPr>
+        <w:t xml:space="preserve"> to the entries of l. Hence, g[l] could be undefined if no appropriate path exists.</w:t>
+      </w:r>
+    </w:p>
+    <w:p>
+      <w:pPr>
+        <w:autoSpaceDE w:val="0"/>
+        <w:autoSpaceDN w:val="0"/>
+        <w:adjustRightInd w:val="0"/>
+        <w:rPr>
+          <w:rFonts w:ascii="Calibri" w:hAnsi="Calibri" w:cs="Calibri"/>
+          <w:lang w:val="en-GB"/>
+        </w:rPr>
+      </w:pPr>
+    </w:p>
+    <w:p>
+      <w:pPr>
+        <w:autoSpaceDE w:val="0"/>
+        <w:autoSpaceDN w:val="0"/>
+        <w:adjustRightInd w:val="0"/>
+        <w:rPr>
+          <w:rFonts w:ascii="Calibri" w:hAnsi="Calibri" w:cs="Calibri"/>
+          <w:lang w:val="en-GB"/>
+        </w:rPr>
+      </w:pPr>
+      <w:r>
+        <w:rPr>
+          <w:rFonts w:ascii="Calibri" w:hAnsi="Calibri" w:cs="Calibri"/>
+          <w:lang w:val="en-GB"/>
+        </w:rPr>
+        <w:t xml:space="preserve">A sequence </w:t>
+      </w:r>
+    </w:p>
+    <w:p>
+      <w:pPr>
+        <w:rPr>
+          <w:rFonts w:ascii="Times New Roman" w:hAnsi="Times New Roman" w:cs="Times New Roman"/>
+          <w:lang w:val="en-GB"/>
+        </w:rPr>
+      </w:pPr>
+    </w:p>
+    <w:p>
+      <w:pPr>
+        <w:rPr>
+          <w:lang w:val="en-US"/>
+        </w:rPr>
+      </w:pPr>
+    </w:p>
+    <w:p>
+      <w:pPr>
+        <w:rPr>
+          <w:rtl/>
+          <w:lang w:val="en-US"/>
+        </w:rPr>
+      </w:pPr>
+      <w:r>
+        <w:rPr>
+          <w:lang w:val="en-US"/>
+        </w:rPr>
+        <w:t xml:space="preserve">Tentris relies on a novel data structure called </w:t>
+      </w:r>
+      <w:proofErr w:type="spellStart"/>
+      <w:r>
+        <w:rPr>
+          <w:lang w:val="en-US"/>
+        </w:rPr>
+        <w:t>Hypertire</w:t>
+      </w:r>
+      <w:proofErr w:type="spellEnd"/>
+      <w:r>
+        <w:rPr>
+          <w:lang w:val="en-US"/>
+        </w:rPr>
+        <w:t xml:space="preserve"> </w:t>
+      </w:r>
+      <w:r>
+        <w:rPr>
+          <w:lang w:val="en-US"/>
+        </w:rPr>
+        <w:t>for</w:t>
+      </w:r>
+      <w:r>
+        <w:rPr>
+          <w:lang w:val="en-US"/>
+        </w:rPr>
+        <w:t xml:space="preserve"> </w:t>
+      </w:r>
+      <w:r>
+        <w:rPr>
+          <w:lang w:val="en-US"/>
+        </w:rPr>
+        <w:t>representing</w:t>
+      </w:r>
+      <w:r>
+        <w:rPr>
+          <w:lang w:val="en-US"/>
+        </w:rPr>
+        <w:t xml:space="preserve"> its RDF sparse tensor.</w:t>
+      </w:r>
+      <w:r>
+        <w:rPr>
+          <w:lang w:val="en-US"/>
+        </w:rPr>
+        <w:t xml:space="preserve"> </w:t>
+      </w:r>
+      <w:r>
+        <w:rPr>
+          <w:lang w:val="en-US"/>
+        </w:rPr>
+        <w:t xml:space="preserve">Hypertrie is a </w:t>
+      </w:r>
+      <w:proofErr w:type="spellStart"/>
+      <w:r>
+        <w:rPr>
+          <w:lang w:val="en-US"/>
+        </w:rPr>
+        <w:t>trie</w:t>
+      </w:r>
+      <w:proofErr w:type="spellEnd"/>
+      <w:r>
+        <w:rPr>
+          <w:lang w:val="en-US"/>
+        </w:rPr>
+        <w:t xml:space="preserve">-based data structure. </w:t>
+      </w:r>
+      <w:r>
+        <w:rPr>
+          <w:lang w:val="en-US"/>
+        </w:rPr>
+        <w:t xml:space="preserve">What makes Hypertrie different from normal </w:t>
+      </w:r>
+      <w:proofErr w:type="spellStart"/>
+      <w:r>
+        <w:rPr>
+          <w:lang w:val="en-US"/>
+        </w:rPr>
+        <w:t>Trie</w:t>
+      </w:r>
+      <w:proofErr w:type="spellEnd"/>
+      <w:r>
+        <w:rPr>
+          <w:lang w:val="en-US"/>
+        </w:rPr>
+        <w:t xml:space="preserve"> is that, …. </w:t>
+      </w:r>
+    </w:p>
+    <w:p>
+      <w:pPr>
+        <w:rPr>
+          <w:rFonts w:ascii="Times New Roman" w:hAnsi="Times New Roman" w:cs="Times New Roman"/>
+          <w:sz w:val="20"/>
+          <w:szCs w:val="20"/>
+          <w:lang w:val="en-GB"/>
+        </w:rPr>
+      </w:pPr>
+    </w:p>
+    <w:p>
+      <w:pPr>
+        <w:rPr>
+          <w:lang w:val="en-US"/>
+        </w:rPr>
+      </w:pPr>
+      <w:r>
+        <w:rPr>
+          <w:lang w:val="en-US"/>
+        </w:rPr>
+        <w:t xml:space="preserve">A fixed-depth </w:t>
+      </w:r>
+      <w:proofErr w:type="spellStart"/>
+      <w:r>
+        <w:rPr>
+          <w:lang w:val="en-US"/>
+        </w:rPr>
+        <w:t>Trie</w:t>
+      </w:r>
+      <w:proofErr w:type="spellEnd"/>
+      <w:r>
+        <w:rPr>
+          <w:lang w:val="en-US"/>
+        </w:rPr>
+        <w:t xml:space="preserve"> [Bra] is seemed to be a straightforward representation for an RDF sparse tensor.</w:t>
+      </w:r>
+    </w:p>
+    <w:p>
+      <w:pPr>
+        <w:rPr>
+          <w:lang w:val="en-US"/>
+        </w:rPr>
+      </w:pPr>
+    </w:p>
+    <w:p>
+      <w:pPr>
+        <w:rPr>
+          <w:lang w:val="en-US"/>
+        </w:rPr>
+      </w:pPr>
+      <w:r>
+        <w:rPr>
+          <w:lang w:val="en-US"/>
+        </w:rPr>
+        <w:t xml:space="preserve">Talk about the efficiency of a </w:t>
+      </w:r>
+      <w:proofErr w:type="spellStart"/>
+      <w:r>
+        <w:rPr>
+          <w:lang w:val="en-US"/>
+        </w:rPr>
+        <w:t>trie</w:t>
+      </w:r>
+      <w:proofErr w:type="spellEnd"/>
+      <w:r>
+        <w:rPr>
+          <w:lang w:val="en-US"/>
+        </w:rPr>
+        <w:t xml:space="preserve"> lookup.</w:t>
+      </w:r>
     </w:p>
     <w:p>
       <w:pPr>

</xml_diff>